<commit_message>
Pequeñas correciones en plan de prueba
</commit_message>
<xml_diff>
--- a/PLAN DE PRUEBAS.docx
+++ b/PLAN DE PRUEBAS.docx
@@ -3203,6 +3203,12 @@
               <w:rPr>
                 <w:sz w:val="20"/>
               </w:rPr>
+              <w:t>”</w:t>
+            </w:r>
+            <w:r>
+              <w:rPr>
+                <w:sz w:val="20"/>
+              </w:rPr>
               <w:t>261</w:t>
             </w:r>
             <w:r>
@@ -4522,21 +4528,7 @@
               <w:rPr>
                 <w:sz w:val="20"/>
               </w:rPr>
-              <w:t xml:space="preserve">Comprobar que el sistema logra realizar el </w:t>
-            </w:r>
-            <w:proofErr w:type="spellStart"/>
-            <w:r>
-              <w:rPr>
-                <w:sz w:val="20"/>
-              </w:rPr>
-              <w:t>logueo</w:t>
-            </w:r>
-            <w:proofErr w:type="spellEnd"/>
-            <w:r>
-              <w:rPr>
-                <w:sz w:val="20"/>
-              </w:rPr>
-              <w:t xml:space="preserve"> de un usuario en menos de 6 segundos cuan</w:t>
+              <w:t>Comprobar que el sistema logra realizar el logueo de un usuario en menos de 6 segundos cuan</w:t>
             </w:r>
             <w:r>
               <w:rPr>
@@ -4720,16 +4712,8 @@
               <w:rPr>
                 <w:sz w:val="20"/>
               </w:rPr>
-              <w:t xml:space="preserve">Crear un plan de prueba en </w:t>
-            </w:r>
-            <w:proofErr w:type="spellStart"/>
-            <w:r>
-              <w:rPr>
-                <w:sz w:val="20"/>
-              </w:rPr>
-              <w:t>jMeter</w:t>
-            </w:r>
-            <w:proofErr w:type="spellEnd"/>
+              <w:t>Crear un plan de prueba en jMeter</w:t>
+            </w:r>
           </w:p>
         </w:tc>
         <w:tc>
@@ -5389,16 +5373,8 @@
               <w:rPr>
                 <w:sz w:val="20"/>
               </w:rPr>
-              <w:t xml:space="preserve">Crear un plan de prueba en </w:t>
-            </w:r>
-            <w:proofErr w:type="spellStart"/>
-            <w:r>
-              <w:rPr>
-                <w:sz w:val="20"/>
-              </w:rPr>
-              <w:t>jMeter</w:t>
-            </w:r>
-            <w:proofErr w:type="spellEnd"/>
+              <w:t>Crear un plan de prueba en jMeter</w:t>
+            </w:r>
           </w:p>
         </w:tc>
         <w:tc>
@@ -6206,16 +6182,8 @@
               <w:rPr>
                 <w:sz w:val="20"/>
               </w:rPr>
-              <w:t xml:space="preserve">Crear un plan de prueba en </w:t>
-            </w:r>
-            <w:proofErr w:type="spellStart"/>
-            <w:r>
-              <w:rPr>
-                <w:sz w:val="20"/>
-              </w:rPr>
-              <w:t>jMeter</w:t>
-            </w:r>
-            <w:proofErr w:type="spellEnd"/>
+              <w:t>Crear un plan de prueba en jMeter</w:t>
+            </w:r>
           </w:p>
         </w:tc>
         <w:tc>
@@ -6904,16 +6872,8 @@
               <w:rPr>
                 <w:sz w:val="20"/>
               </w:rPr>
-              <w:t xml:space="preserve">Crear un plan de prueba en </w:t>
-            </w:r>
-            <w:proofErr w:type="spellStart"/>
-            <w:r>
-              <w:rPr>
-                <w:sz w:val="20"/>
-              </w:rPr>
-              <w:t>jMeter</w:t>
-            </w:r>
-            <w:proofErr w:type="spellEnd"/>
+              <w:t>Crear un plan de prueba en jMeter</w:t>
+            </w:r>
           </w:p>
         </w:tc>
         <w:tc>
@@ -7673,42 +7633,84 @@
               <w:rPr>
                 <w:sz w:val="20"/>
               </w:rPr>
-              <w:t xml:space="preserve">Hacer </w:t>
+              <w:t xml:space="preserve">Hacer click en spinner para seleccionar </w:t>
+            </w:r>
+            <w:r>
+              <w:rPr>
+                <w:i/>
+                <w:sz w:val="20"/>
+              </w:rPr>
+              <w:t>tipo de acta</w:t>
+            </w:r>
+          </w:p>
+        </w:tc>
+        <w:tc>
+          <w:tcPr>
+            <w:tcW w:w="3792" w:type="dxa"/>
+          </w:tcPr>
+          <w:p>
+            <w:pPr>
+              <w:rPr>
+                <w:sz w:val="20"/>
+              </w:rPr>
+            </w:pPr>
+            <w:r>
+              <w:rPr>
+                <w:sz w:val="20"/>
+              </w:rPr>
+              <w:t xml:space="preserve">Spinner despliega opciones para seleccionar (Nacimiento, defunción, matrimonio, unión </w:t>
             </w:r>
             <w:proofErr w:type="spellStart"/>
             <w:r>
               <w:rPr>
                 <w:sz w:val="20"/>
               </w:rPr>
-              <w:t>click</w:t>
+              <w:t>convivencial</w:t>
             </w:r>
             <w:proofErr w:type="spellEnd"/>
             <w:r>
               <w:rPr>
                 <w:sz w:val="20"/>
               </w:rPr>
-              <w:t xml:space="preserve"> en </w:t>
-            </w:r>
-            <w:proofErr w:type="spellStart"/>
-            <w:r>
-              <w:rPr>
-                <w:sz w:val="20"/>
-              </w:rPr>
-              <w:t>spinner</w:t>
-            </w:r>
-            <w:proofErr w:type="spellEnd"/>
-            <w:r>
-              <w:rPr>
-                <w:sz w:val="20"/>
-              </w:rPr>
-              <w:t xml:space="preserve"> para seleccionar </w:t>
-            </w:r>
-            <w:r>
-              <w:rPr>
-                <w:i/>
-                <w:sz w:val="20"/>
-              </w:rPr>
-              <w:t>tipo de acta</w:t>
+              <w:t>)</w:t>
+            </w:r>
+          </w:p>
+        </w:tc>
+      </w:tr>
+      <w:tr>
+        <w:tc>
+          <w:tcPr>
+            <w:tcW w:w="1596" w:type="dxa"/>
+          </w:tcPr>
+          <w:p>
+            <w:pPr>
+              <w:rPr>
+                <w:sz w:val="20"/>
+              </w:rPr>
+            </w:pPr>
+            <w:r>
+              <w:rPr>
+                <w:sz w:val="20"/>
+              </w:rPr>
+              <w:t>2</w:t>
+            </w:r>
+          </w:p>
+        </w:tc>
+        <w:tc>
+          <w:tcPr>
+            <w:tcW w:w="3332" w:type="dxa"/>
+          </w:tcPr>
+          <w:p>
+            <w:pPr>
+              <w:rPr>
+                <w:sz w:val="20"/>
+              </w:rPr>
+            </w:pPr>
+            <w:r>
+              <w:rPr>
+                <w:sz w:val="20"/>
+              </w:rPr>
+              <w:t>Seleccionar opción “Nacimiento”</w:t>
             </w:r>
           </w:p>
         </w:tc>
@@ -7722,97 +7724,11 @@
                 <w:sz w:val="20"/>
               </w:rPr>
             </w:pPr>
-            <w:proofErr w:type="spellStart"/>
-            <w:r>
-              <w:rPr>
-                <w:sz w:val="20"/>
-              </w:rPr>
-              <w:t>Spinner</w:t>
-            </w:r>
-            <w:proofErr w:type="spellEnd"/>
-            <w:r>
-              <w:rPr>
-                <w:sz w:val="20"/>
-              </w:rPr>
-              <w:t xml:space="preserve"> despliega opciones para seleccionar (Nacimiento, defunción, matrimonio, unión </w:t>
-            </w:r>
-            <w:proofErr w:type="spellStart"/>
-            <w:r>
-              <w:rPr>
-                <w:sz w:val="20"/>
-              </w:rPr>
-              <w:t>convivencial</w:t>
-            </w:r>
-            <w:proofErr w:type="spellEnd"/>
-            <w:r>
-              <w:rPr>
-                <w:sz w:val="20"/>
-              </w:rPr>
-              <w:t>)</w:t>
-            </w:r>
-          </w:p>
-        </w:tc>
-      </w:tr>
-      <w:tr>
-        <w:tc>
-          <w:tcPr>
-            <w:tcW w:w="1596" w:type="dxa"/>
-          </w:tcPr>
-          <w:p>
-            <w:pPr>
-              <w:rPr>
-                <w:sz w:val="20"/>
-              </w:rPr>
-            </w:pPr>
-            <w:r>
-              <w:rPr>
-                <w:sz w:val="20"/>
-              </w:rPr>
-              <w:t>2</w:t>
-            </w:r>
-          </w:p>
-        </w:tc>
-        <w:tc>
-          <w:tcPr>
-            <w:tcW w:w="3332" w:type="dxa"/>
-          </w:tcPr>
-          <w:p>
-            <w:pPr>
-              <w:rPr>
-                <w:sz w:val="20"/>
-              </w:rPr>
-            </w:pPr>
-            <w:r>
-              <w:rPr>
-                <w:sz w:val="20"/>
-              </w:rPr>
-              <w:t>Seleccionar opción “Nacimiento”</w:t>
-            </w:r>
-          </w:p>
-        </w:tc>
-        <w:tc>
-          <w:tcPr>
-            <w:tcW w:w="3792" w:type="dxa"/>
-          </w:tcPr>
-          <w:p>
-            <w:pPr>
-              <w:rPr>
-                <w:sz w:val="20"/>
-              </w:rPr>
-            </w:pPr>
-            <w:proofErr w:type="spellStart"/>
-            <w:r>
-              <w:rPr>
-                <w:sz w:val="20"/>
-              </w:rPr>
-              <w:t>Spinner</w:t>
-            </w:r>
-            <w:proofErr w:type="spellEnd"/>
-            <w:r>
-              <w:rPr>
-                <w:sz w:val="20"/>
-              </w:rPr>
-              <w:t xml:space="preserve"> se repliega mostrando solo la opción seleccionada</w:t>
+            <w:r>
+              <w:rPr>
+                <w:sz w:val="20"/>
+              </w:rPr>
+              <w:t>Spinner se repliega mostrando solo la opción seleccionada</w:t>
             </w:r>
           </w:p>
         </w:tc>
@@ -7960,21 +7876,7 @@
               <w:rPr>
                 <w:sz w:val="20"/>
               </w:rPr>
-              <w:t xml:space="preserve">Radio </w:t>
-            </w:r>
-            <w:proofErr w:type="spellStart"/>
-            <w:r>
-              <w:rPr>
-                <w:sz w:val="20"/>
-              </w:rPr>
-              <w:t>button</w:t>
-            </w:r>
-            <w:proofErr w:type="spellEnd"/>
-            <w:r>
-              <w:rPr>
-                <w:sz w:val="20"/>
-              </w:rPr>
-              <w:t xml:space="preserve"> de la </w:t>
+              <w:t xml:space="preserve">Radio button de la </w:t>
             </w:r>
             <w:proofErr w:type="spellStart"/>
             <w:r>
@@ -8155,21 +8057,7 @@
               <w:rPr>
                 <w:sz w:val="20"/>
               </w:rPr>
-              <w:t xml:space="preserve">Ir al </w:t>
-            </w:r>
-            <w:proofErr w:type="spellStart"/>
-            <w:r>
-              <w:rPr>
-                <w:sz w:val="20"/>
-              </w:rPr>
-              <w:t>spinner</w:t>
-            </w:r>
-            <w:proofErr w:type="spellEnd"/>
-            <w:r>
-              <w:rPr>
-                <w:sz w:val="20"/>
-              </w:rPr>
-              <w:t xml:space="preserve"> </w:t>
+              <w:t xml:space="preserve">Ir al spinner </w:t>
             </w:r>
             <w:r>
               <w:rPr>
@@ -8203,19 +8091,11 @@
                 <w:sz w:val="20"/>
               </w:rPr>
             </w:pPr>
-            <w:proofErr w:type="spellStart"/>
-            <w:r>
-              <w:rPr>
-                <w:sz w:val="20"/>
-              </w:rPr>
-              <w:t>Spinner</w:t>
-            </w:r>
-            <w:proofErr w:type="spellEnd"/>
-            <w:r>
-              <w:rPr>
-                <w:sz w:val="20"/>
-              </w:rPr>
-              <w:t xml:space="preserve"> despliega opciones para seleccionar.</w:t>
+            <w:r>
+              <w:rPr>
+                <w:sz w:val="20"/>
+              </w:rPr>
+              <w:t>Spinner despliega opciones para seleccionar.</w:t>
             </w:r>
           </w:p>
         </w:tc>
@@ -8272,19 +8152,11 @@
                 <w:sz w:val="20"/>
               </w:rPr>
             </w:pPr>
-            <w:proofErr w:type="spellStart"/>
-            <w:r>
-              <w:rPr>
-                <w:sz w:val="20"/>
-              </w:rPr>
-              <w:t>Spinner</w:t>
-            </w:r>
-            <w:proofErr w:type="spellEnd"/>
-            <w:r>
-              <w:rPr>
-                <w:sz w:val="20"/>
-              </w:rPr>
-              <w:t xml:space="preserve"> se repliega mostrando solo la opción seleccionada</w:t>
+            <w:r>
+              <w:rPr>
+                <w:sz w:val="20"/>
+              </w:rPr>
+              <w:t>Spinner se repliega mostrando solo la opción seleccionada</w:t>
             </w:r>
           </w:p>
         </w:tc>
@@ -8925,21 +8797,19 @@
               <w:rPr>
                 <w:sz w:val="20"/>
               </w:rPr>
-              <w:t xml:space="preserve">ta de tipo “nacimiento” para el parentesco “hermano” existente para el usuario </w:t>
-            </w:r>
-            <w:proofErr w:type="spellStart"/>
-            <w:r>
-              <w:rPr>
-                <w:sz w:val="20"/>
-              </w:rPr>
-              <w:t>logeado</w:t>
-            </w:r>
-            <w:proofErr w:type="spellEnd"/>
-            <w:r>
-              <w:rPr>
-                <w:sz w:val="20"/>
-              </w:rPr>
-              <w:t xml:space="preserve"> con nombre = “hermano1” con una imagen acta asociada.</w:t>
+              <w:t>ta de tipo “nacimiento” para el parentesco “hermano” existente para el usuario log</w:t>
+            </w:r>
+            <w:r>
+              <w:rPr>
+                <w:sz w:val="20"/>
+              </w:rPr>
+              <w:t>u</w:t>
+            </w:r>
+            <w:r>
+              <w:rPr>
+                <w:sz w:val="20"/>
+              </w:rPr>
+              <w:t>eado con nombre = “hermano1” con una imagen acta asociada.</w:t>
             </w:r>
           </w:p>
         </w:tc>
@@ -9045,35 +8915,7 @@
               <w:rPr>
                 <w:sz w:val="20"/>
               </w:rPr>
-              <w:t xml:space="preserve">Hacer </w:t>
-            </w:r>
-            <w:proofErr w:type="spellStart"/>
-            <w:r>
-              <w:rPr>
-                <w:sz w:val="20"/>
-              </w:rPr>
-              <w:t>click</w:t>
-            </w:r>
-            <w:proofErr w:type="spellEnd"/>
-            <w:r>
-              <w:rPr>
-                <w:sz w:val="20"/>
-              </w:rPr>
-              <w:t xml:space="preserve"> en </w:t>
-            </w:r>
-            <w:proofErr w:type="spellStart"/>
-            <w:r>
-              <w:rPr>
-                <w:sz w:val="20"/>
-              </w:rPr>
-              <w:t>spinner</w:t>
-            </w:r>
-            <w:proofErr w:type="spellEnd"/>
-            <w:r>
-              <w:rPr>
-                <w:sz w:val="20"/>
-              </w:rPr>
-              <w:t xml:space="preserve"> para </w:t>
+              <w:t xml:space="preserve">Hacer click en spinner para </w:t>
             </w:r>
             <w:r>
               <w:rPr>
@@ -9101,20 +8943,12 @@
                 <w:sz w:val="20"/>
               </w:rPr>
             </w:pPr>
-            <w:proofErr w:type="spellStart"/>
             <w:r>
               <w:rPr>
                 <w:sz w:val="20"/>
               </w:rPr>
               <w:lastRenderedPageBreak/>
-              <w:t>Spinner</w:t>
-            </w:r>
-            <w:proofErr w:type="spellEnd"/>
-            <w:r>
-              <w:rPr>
-                <w:sz w:val="20"/>
-              </w:rPr>
-              <w:t xml:space="preserve"> despliega opciones para </w:t>
+              <w:t xml:space="preserve">Spinner despliega opciones para </w:t>
             </w:r>
             <w:r>
               <w:rPr>
@@ -9188,19 +9022,11 @@
                 <w:sz w:val="20"/>
               </w:rPr>
             </w:pPr>
-            <w:proofErr w:type="spellStart"/>
-            <w:r>
-              <w:rPr>
-                <w:sz w:val="20"/>
-              </w:rPr>
-              <w:t>Spinner</w:t>
-            </w:r>
-            <w:proofErr w:type="spellEnd"/>
-            <w:r>
-              <w:rPr>
-                <w:sz w:val="20"/>
-              </w:rPr>
-              <w:t xml:space="preserve"> se repliega mostrando solo la opción seleccionada</w:t>
+            <w:r>
+              <w:rPr>
+                <w:sz w:val="20"/>
+              </w:rPr>
+              <w:t>Spinner se repliega mostrando solo la opción seleccionada</w:t>
             </w:r>
           </w:p>
         </w:tc>
@@ -9262,14 +9088,12 @@
                 <w:sz w:val="20"/>
               </w:rPr>
             </w:pPr>
-            <w:proofErr w:type="spellStart"/>
-            <w:r>
-              <w:rPr>
-                <w:sz w:val="20"/>
-              </w:rPr>
-              <w:t>Esten</w:t>
-            </w:r>
-            <w:proofErr w:type="spellEnd"/>
+            <w:r>
+              <w:rPr>
+                <w:sz w:val="20"/>
+              </w:rPr>
+              <w:t>Estén</w:t>
+            </w:r>
             <w:r>
               <w:rPr>
                 <w:sz w:val="20"/>
@@ -9347,30 +9171,14 @@
               <w:rPr>
                 <w:sz w:val="20"/>
               </w:rPr>
-              <w:t xml:space="preserve">Radio </w:t>
-            </w:r>
-            <w:proofErr w:type="spellStart"/>
-            <w:r>
-              <w:rPr>
-                <w:sz w:val="20"/>
-              </w:rPr>
-              <w:t>button</w:t>
-            </w:r>
-            <w:proofErr w:type="spellEnd"/>
-            <w:r>
-              <w:rPr>
-                <w:sz w:val="20"/>
-              </w:rPr>
-              <w:t xml:space="preserve"> de la </w:t>
-            </w:r>
-            <w:proofErr w:type="spellStart"/>
-            <w:r>
-              <w:rPr>
-                <w:sz w:val="20"/>
-              </w:rPr>
-              <w:t>opcion</w:t>
-            </w:r>
-            <w:proofErr w:type="spellEnd"/>
+              <w:t xml:space="preserve">Radio button de la </w:t>
+            </w:r>
+            <w:r>
+              <w:rPr>
+                <w:sz w:val="20"/>
+              </w:rPr>
+              <w:t>opción</w:t>
+            </w:r>
             <w:r>
               <w:rPr>
                 <w:sz w:val="20"/>
@@ -9505,6 +9313,81 @@
               <w:rPr>
                 <w:sz w:val="20"/>
               </w:rPr>
+              <w:t>Mostrar en pantalla mensaje: “La solicitud se ha creado exitosamente. Elija que opción realizar a continuación”</w:t>
+            </w:r>
+          </w:p>
+        </w:tc>
+      </w:tr>
+      <w:tr>
+        <w:tc>
+          <w:tcPr>
+            <w:tcW w:w="1596" w:type="dxa"/>
+          </w:tcPr>
+          <w:p>
+            <w:pPr>
+              <w:rPr>
+                <w:sz w:val="20"/>
+              </w:rPr>
+            </w:pPr>
+            <w:r>
+              <w:rPr>
+                <w:sz w:val="20"/>
+              </w:rPr>
+              <w:t>7</w:t>
+            </w:r>
+          </w:p>
+        </w:tc>
+        <w:tc>
+          <w:tcPr>
+            <w:tcW w:w="3332" w:type="dxa"/>
+          </w:tcPr>
+          <w:p>
+            <w:pPr>
+              <w:rPr>
+                <w:sz w:val="20"/>
+              </w:rPr>
+            </w:pPr>
+            <w:r>
+              <w:rPr>
+                <w:sz w:val="20"/>
+              </w:rPr>
+              <w:t xml:space="preserve">Hacer click en botón </w:t>
+            </w:r>
+            <w:r>
+              <w:rPr>
+                <w:i/>
+                <w:sz w:val="20"/>
+              </w:rPr>
+              <w:t>Seleccionar Medio</w:t>
+            </w:r>
+            <w:r>
+              <w:rPr>
+                <w:i/>
+                <w:sz w:val="20"/>
+              </w:rPr>
+              <w:t xml:space="preserve"> de Pago</w:t>
+            </w:r>
+          </w:p>
+        </w:tc>
+        <w:tc>
+          <w:tcPr>
+            <w:tcW w:w="3792" w:type="dxa"/>
+          </w:tcPr>
+          <w:p>
+            <w:pPr>
+              <w:pStyle w:val="Prrafodelista"/>
+              <w:tabs>
+                <w:tab w:val="left" w:pos="1334"/>
+              </w:tabs>
+              <w:ind w:left="0"/>
+              <w:rPr>
+                <w:sz w:val="20"/>
+              </w:rPr>
+            </w:pPr>
+            <w:r>
+              <w:rPr>
+                <w:sz w:val="20"/>
+              </w:rPr>
               <w:t>Navegar a pantalla  “Seleccionar medio de pago”</w:t>
             </w:r>
           </w:p>
@@ -9525,7 +9408,7 @@
               <w:rPr>
                 <w:sz w:val="20"/>
               </w:rPr>
-              <w:t>7</w:t>
+              <w:t>8</w:t>
             </w:r>
           </w:p>
         </w:tc>
@@ -9653,7 +9536,7 @@
               <w:rPr>
                 <w:sz w:val="20"/>
               </w:rPr>
-              <w:t>8</w:t>
+              <w:t>9</w:t>
             </w:r>
           </w:p>
         </w:tc>
@@ -9708,7 +9591,7 @@
               <w:rPr>
                 <w:sz w:val="20"/>
               </w:rPr>
-              <w:t>9</w:t>
+              <w:t>10</w:t>
             </w:r>
           </w:p>
         </w:tc>
@@ -10059,7 +9942,13 @@
               <w:rPr>
                 <w:sz w:val="20"/>
               </w:rPr>
-              <w:t>el sistema envié una notificación al usuario comunicando que su pago ha sido validado</w:t>
+              <w:t xml:space="preserve">el sistema envié una notificación al usuario comunicando que su pago ha sido </w:t>
+            </w:r>
+            <w:r>
+              <w:rPr>
+                <w:sz w:val="20"/>
+              </w:rPr>
+              <w:t>acreditado</w:t>
             </w:r>
           </w:p>
         </w:tc>
@@ -10107,7 +9996,31 @@
               <w:rPr>
                 <w:sz w:val="20"/>
               </w:rPr>
-              <w:t>Exista una solicitud del usuario a notificar en estado “pendiente de pago” y que el pago haya sido registrado por el ente recaudador</w:t>
+              <w:t xml:space="preserve">Exista una solicitud del </w:t>
+            </w:r>
+            <w:r>
+              <w:rPr>
+                <w:sz w:val="20"/>
+              </w:rPr>
+              <w:t>acta</w:t>
+            </w:r>
+            <w:r>
+              <w:rPr>
+                <w:sz w:val="20"/>
+              </w:rPr>
+              <w:t xml:space="preserve"> a notificar en estado “pendiente de pago” y que el pago haya sido </w:t>
+            </w:r>
+            <w:r>
+              <w:rPr>
+                <w:sz w:val="20"/>
+              </w:rPr>
+              <w:t>acreditado y aceptado</w:t>
+            </w:r>
+            <w:r>
+              <w:rPr>
+                <w:sz w:val="20"/>
+              </w:rPr>
+              <w:t xml:space="preserve"> por el ente recaudador</w:t>
             </w:r>
           </w:p>
         </w:tc>
@@ -10213,7 +10126,14 @@
               <w:rPr>
                 <w:sz w:val="20"/>
               </w:rPr>
-              <w:t>Ente recaudador envía información de los pagos realizados al sistema</w:t>
+              <w:t xml:space="preserve">Ente recaudador envía información de </w:t>
+            </w:r>
+            <w:r>
+              <w:rPr>
+                <w:sz w:val="20"/>
+              </w:rPr>
+              <w:lastRenderedPageBreak/>
+              <w:t>los pagos realizados al sistema</w:t>
             </w:r>
           </w:p>
         </w:tc>
@@ -10231,7 +10151,27 @@
               <w:rPr>
                 <w:sz w:val="20"/>
               </w:rPr>
-              <w:t>Sistema encuentra el estado del pago “ok” para la solicitud del usuario</w:t>
+              <w:lastRenderedPageBreak/>
+              <w:t xml:space="preserve">Sistema </w:t>
+            </w:r>
+            <w:r>
+              <w:rPr>
+                <w:sz w:val="20"/>
+              </w:rPr>
+              <w:t xml:space="preserve">encuentra el estado del pago </w:t>
+            </w:r>
+            <w:r>
+              <w:rPr>
+                <w:sz w:val="20"/>
+              </w:rPr>
+              <w:lastRenderedPageBreak/>
+              <w:t>“Verificado</w:t>
+            </w:r>
+            <w:r>
+              <w:rPr>
+                <w:sz w:val="20"/>
+              </w:rPr>
+              <w:t>” para la solicitud del usuario</w:t>
             </w:r>
           </w:p>
         </w:tc>
@@ -10251,6 +10191,7 @@
               <w:rPr>
                 <w:sz w:val="20"/>
               </w:rPr>
+              <w:lastRenderedPageBreak/>
               <w:t>2</w:t>
             </w:r>
           </w:p>
@@ -10281,14 +10222,63 @@
               <w:rPr>
                 <w:sz w:val="20"/>
               </w:rPr>
-              <w:t xml:space="preserve">Se crea una notificación para informarle al usuario que el pago ha sido acreditado </w:t>
-            </w:r>
-            <w:r>
-              <w:rPr>
-                <w:sz w:val="20"/>
-              </w:rPr>
-              <w:lastRenderedPageBreak/>
-              <w:t>correctamente</w:t>
+              <w:t xml:space="preserve">Se crea una notificación </w:t>
+            </w:r>
+            <w:r>
+              <w:rPr>
+                <w:sz w:val="20"/>
+              </w:rPr>
+              <w:t>de evento de verificación del pago realizado</w:t>
+            </w:r>
+          </w:p>
+        </w:tc>
+      </w:tr>
+      <w:tr>
+        <w:tc>
+          <w:tcPr>
+            <w:tcW w:w="1596" w:type="dxa"/>
+          </w:tcPr>
+          <w:p>
+            <w:pPr>
+              <w:rPr>
+                <w:sz w:val="20"/>
+              </w:rPr>
+            </w:pPr>
+            <w:r>
+              <w:rPr>
+                <w:sz w:val="20"/>
+              </w:rPr>
+              <w:t>3</w:t>
+            </w:r>
+          </w:p>
+        </w:tc>
+        <w:tc>
+          <w:tcPr>
+            <w:tcW w:w="3332" w:type="dxa"/>
+          </w:tcPr>
+          <w:p>
+            <w:pPr>
+              <w:rPr>
+                <w:sz w:val="20"/>
+              </w:rPr>
+            </w:pPr>
+          </w:p>
+        </w:tc>
+        <w:tc>
+          <w:tcPr>
+            <w:tcW w:w="3792" w:type="dxa"/>
+          </w:tcPr>
+          <w:p>
+            <w:pPr>
+              <w:rPr>
+                <w:sz w:val="20"/>
+              </w:rPr>
+            </w:pPr>
+            <w:r>
+              <w:rPr>
+                <w:sz w:val="20"/>
+              </w:rPr>
+              <w:t>Se envía la notificación, creada en el paso anterior, al usuario</w:t>
             </w:r>
           </w:p>
         </w:tc>
@@ -10311,9 +10301,10 @@
               <w:rPr>
                 <w:sz w:val="20"/>
               </w:rPr>
-              <w:lastRenderedPageBreak/>
-              <w:t>3</w:t>
-            </w:r>
+              <w:t>4</w:t>
+            </w:r>
+            <w:bookmarkStart w:id="0" w:name="_GoBack"/>
+            <w:bookmarkEnd w:id="0"/>
           </w:p>
         </w:tc>
         <w:tc>
@@ -10344,59 +10335,12 @@
               </w:rPr>
               <w:t>Usuario recibe notificación</w:t>
             </w:r>
-          </w:p>
-        </w:tc>
-      </w:tr>
-      <w:tr>
-        <w:trPr>
-          <w:trHeight w:val="479"/>
-        </w:trPr>
-        <w:tc>
-          <w:tcPr>
-            <w:tcW w:w="1596" w:type="dxa"/>
-          </w:tcPr>
-          <w:p>
-            <w:pPr>
-              <w:rPr>
-                <w:sz w:val="20"/>
-              </w:rPr>
-            </w:pPr>
-            <w:r>
-              <w:rPr>
-                <w:sz w:val="20"/>
-              </w:rPr>
-              <w:t>4</w:t>
-            </w:r>
-          </w:p>
-        </w:tc>
-        <w:tc>
-          <w:tcPr>
-            <w:tcW w:w="3332" w:type="dxa"/>
-          </w:tcPr>
-          <w:p>
-            <w:pPr>
-              <w:rPr>
-                <w:sz w:val="20"/>
-              </w:rPr>
-            </w:pPr>
-            <w:r>
-              <w:rPr>
-                <w:sz w:val="20"/>
-              </w:rPr>
-              <w:t>Usuario abre notificación</w:t>
-            </w:r>
-          </w:p>
-        </w:tc>
-        <w:tc>
-          <w:tcPr>
-            <w:tcW w:w="3792" w:type="dxa"/>
-          </w:tcPr>
-          <w:p>
-            <w:pPr>
-              <w:rPr>
-                <w:sz w:val="20"/>
-              </w:rPr>
-            </w:pPr>
+            <w:r>
+              <w:rPr>
+                <w:sz w:val="20"/>
+              </w:rPr>
+              <w:t xml:space="preserve"> con el mensaje relacionado al evento de verificación de su pago</w:t>
+            </w:r>
           </w:p>
         </w:tc>
       </w:tr>
@@ -10592,13 +10536,7 @@
               <w:rPr>
                 <w:b/>
               </w:rPr>
-              <w:t xml:space="preserve"> </w:t>
-            </w:r>
-            <w:r>
-              <w:rPr>
-                <w:b/>
-              </w:rPr>
-              <w:t>log in usuario – historial de solicitudes</w:t>
+              <w:t xml:space="preserve"> log in usuario – historial de solicitudes</w:t>
             </w:r>
           </w:p>
         </w:tc>
@@ -10644,16 +10582,8 @@
               <w:rPr>
                 <w:sz w:val="20"/>
               </w:rPr>
-              <w:t xml:space="preserve">Gastón </w:t>
-            </w:r>
-            <w:proofErr w:type="spellStart"/>
-            <w:r>
-              <w:rPr>
-                <w:sz w:val="20"/>
-              </w:rPr>
-              <w:t>Grippi</w:t>
-            </w:r>
-            <w:proofErr w:type="spellEnd"/>
+              <w:t>Gastón Grippi</w:t>
+            </w:r>
           </w:p>
         </w:tc>
       </w:tr>
@@ -10906,16 +10836,8 @@
               <w:rPr>
                 <w:sz w:val="20"/>
               </w:rPr>
-              <w:t xml:space="preserve">Ir al campo usuario y hacer </w:t>
-            </w:r>
-            <w:proofErr w:type="spellStart"/>
-            <w:r>
-              <w:rPr>
-                <w:sz w:val="20"/>
-              </w:rPr>
-              <w:t>click</w:t>
-            </w:r>
-            <w:proofErr w:type="spellEnd"/>
+              <w:t>Ir al campo usuario y hacer click</w:t>
+            </w:r>
           </w:p>
         </w:tc>
         <w:tc>
@@ -11023,16 +10945,8 @@
               <w:rPr>
                 <w:sz w:val="20"/>
               </w:rPr>
-              <w:t xml:space="preserve">Ir al campo contraseña y hacer </w:t>
-            </w:r>
-            <w:proofErr w:type="spellStart"/>
-            <w:r>
-              <w:rPr>
-                <w:sz w:val="20"/>
-              </w:rPr>
-              <w:t>click</w:t>
-            </w:r>
-            <w:proofErr w:type="spellEnd"/>
+              <w:t>Ir al campo contraseña y hacer click</w:t>
+            </w:r>
           </w:p>
         </w:tc>
         <w:tc>
@@ -11205,21 +11119,7 @@
               <w:rPr>
                 <w:sz w:val="20"/>
               </w:rPr>
-              <w:t xml:space="preserve">Hacer </w:t>
-            </w:r>
-            <w:proofErr w:type="spellStart"/>
-            <w:r>
-              <w:rPr>
-                <w:sz w:val="20"/>
-              </w:rPr>
-              <w:t>click</w:t>
-            </w:r>
-            <w:proofErr w:type="spellEnd"/>
-            <w:r>
-              <w:rPr>
-                <w:sz w:val="20"/>
-              </w:rPr>
-              <w:t xml:space="preserve"> en “Mis solicitudes”</w:t>
+              <w:t>Hacer click en “Mis solicitudes”</w:t>
             </w:r>
           </w:p>
         </w:tc>
@@ -11296,8 +11196,6 @@
               </w:rPr>
               <w:t>Cargar lista de solicitudes asociadas al usuario, indicando nombre del propietario del acta y el tipo de la misma</w:t>
             </w:r>
-            <w:bookmarkStart w:id="0" w:name="_GoBack"/>
-            <w:bookmarkEnd w:id="0"/>
           </w:p>
         </w:tc>
       </w:tr>
@@ -11359,6 +11257,7 @@
                 <w:b/>
                 <w:sz w:val="20"/>
               </w:rPr>
+              <w:lastRenderedPageBreak/>
               <w:t>Prioridad:</w:t>
             </w:r>
           </w:p>
@@ -12274,6 +12173,7 @@
                 <w:sz w:val="20"/>
                 <w:u w:val="single"/>
               </w:rPr>
+              <w:lastRenderedPageBreak/>
               <w:t>Objetivo:</w:t>
             </w:r>
           </w:p>
@@ -12330,7 +12230,6 @@
               <w:rPr>
                 <w:sz w:val="20"/>
               </w:rPr>
-              <w:lastRenderedPageBreak/>
               <w:t>Usuario ubicado en la sección “Log in”</w:t>
             </w:r>
           </w:p>
@@ -12397,7 +12296,6 @@
                 <w:sz w:val="20"/>
                 <w:u w:val="single"/>
               </w:rPr>
-              <w:lastRenderedPageBreak/>
               <w:t>#:</w:t>
             </w:r>
           </w:p>
@@ -13279,6 +13177,7 @@
               <w:rPr>
                 <w:sz w:val="20"/>
               </w:rPr>
+              <w:lastRenderedPageBreak/>
               <w:t>3</w:t>
             </w:r>
           </w:p>
@@ -13419,7 +13318,6 @@
               <w:rPr>
                 <w:sz w:val="20"/>
               </w:rPr>
-              <w:lastRenderedPageBreak/>
               <w:t>Seleccionar el botón “Iniciar Sesión”</w:t>
             </w:r>
           </w:p>
@@ -13440,7 +13338,6 @@
               <w:rPr>
                 <w:sz w:val="20"/>
               </w:rPr>
-              <w:lastRenderedPageBreak/>
               <w:t xml:space="preserve">Se debe permanecer en esa pantalla de </w:t>
             </w:r>
             <w:r>
@@ -13453,14 +13350,7 @@
               <w:rPr>
                 <w:sz w:val="20"/>
               </w:rPr>
-              <w:t xml:space="preserve"> y mostrar un mensaje de </w:t>
-            </w:r>
-            <w:r>
-              <w:rPr>
-                <w:sz w:val="20"/>
-              </w:rPr>
-              <w:lastRenderedPageBreak/>
-              <w:t>error indicando que la contraseña ingresada es incorrecta</w:t>
+              <w:t xml:space="preserve"> y mostrar un mensaje de error indicando que la contraseña ingresada es incorrecta</w:t>
             </w:r>
           </w:p>
         </w:tc>
@@ -13482,7 +13372,6 @@
                 <w:b/>
                 <w:sz w:val="20"/>
               </w:rPr>
-              <w:lastRenderedPageBreak/>
               <w:t>Tipo de ejecución:</w:t>
             </w:r>
           </w:p>
@@ -13831,21 +13720,7 @@
               <w:rPr>
                 <w:sz w:val="20"/>
               </w:rPr>
-              <w:t xml:space="preserve">Hacer </w:t>
-            </w:r>
-            <w:proofErr w:type="spellStart"/>
-            <w:r>
-              <w:rPr>
-                <w:sz w:val="20"/>
-              </w:rPr>
-              <w:t>click</w:t>
-            </w:r>
-            <w:proofErr w:type="spellEnd"/>
-            <w:r>
-              <w:rPr>
-                <w:sz w:val="20"/>
-              </w:rPr>
-              <w:t xml:space="preserve"> en link “</w:t>
+              <w:t>Hacer click en link “</w:t>
             </w:r>
             <w:proofErr w:type="spellStart"/>
             <w:r>
@@ -14233,6 +14108,7 @@
               <w:rPr>
                 <w:b/>
               </w:rPr>
+              <w:lastRenderedPageBreak/>
               <w:t>GD-S-019:</w:t>
             </w:r>
             <w:r>
@@ -14360,7 +14236,6 @@
                 <w:sz w:val="20"/>
                 <w:u w:val="single"/>
               </w:rPr>
-              <w:lastRenderedPageBreak/>
               <w:t>Precondiciones:</w:t>
             </w:r>
           </w:p>
@@ -14679,16 +14554,8 @@
               <w:rPr>
                 <w:sz w:val="20"/>
               </w:rPr>
-              <w:t xml:space="preserve"> y hacer </w:t>
-            </w:r>
-            <w:proofErr w:type="spellStart"/>
-            <w:r>
-              <w:rPr>
-                <w:sz w:val="20"/>
-              </w:rPr>
-              <w:t>click</w:t>
-            </w:r>
-            <w:proofErr w:type="spellEnd"/>
+              <w:t xml:space="preserve"> y hacer click</w:t>
+            </w:r>
           </w:p>
         </w:tc>
         <w:tc>
@@ -15259,6 +15126,7 @@
                 <w:sz w:val="20"/>
                 <w:u w:val="single"/>
               </w:rPr>
+              <w:lastRenderedPageBreak/>
               <w:t>Autor:</w:t>
             </w:r>
           </w:p>
@@ -15357,7 +15225,6 @@
               <w:rPr>
                 <w:sz w:val="20"/>
               </w:rPr>
-              <w:lastRenderedPageBreak/>
               <w:t xml:space="preserve">Usuario administrador previamente cargado en el sistema y ubicado en “Ingreso al sistema”. </w:t>
             </w:r>
             <w:proofErr w:type="spellStart"/>
@@ -15438,7 +15305,6 @@
                 <w:sz w:val="20"/>
                 <w:u w:val="single"/>
               </w:rPr>
-              <w:lastRenderedPageBreak/>
               <w:t>#:</w:t>
             </w:r>
           </w:p>
@@ -15664,16 +15530,8 @@
               <w:rPr>
                 <w:sz w:val="20"/>
               </w:rPr>
-              <w:t xml:space="preserve"> y hacer </w:t>
-            </w:r>
-            <w:proofErr w:type="spellStart"/>
-            <w:r>
-              <w:rPr>
-                <w:sz w:val="20"/>
-              </w:rPr>
-              <w:t>click</w:t>
-            </w:r>
-            <w:proofErr w:type="spellEnd"/>
+              <w:t xml:space="preserve"> y hacer click</w:t>
+            </w:r>
           </w:p>
         </w:tc>
         <w:tc>
@@ -16264,6 +16122,7 @@
                 <w:sz w:val="20"/>
                 <w:u w:val="single"/>
               </w:rPr>
+              <w:lastRenderedPageBreak/>
               <w:t>Precondiciones:</w:t>
             </w:r>
           </w:p>
@@ -16463,14 +16322,7 @@
               <w:rPr>
                 <w:sz w:val="20"/>
               </w:rPr>
-              <w:t xml:space="preserve">Cursor para escribir aparece en el </w:t>
-            </w:r>
-            <w:r>
-              <w:rPr>
-                <w:sz w:val="20"/>
-              </w:rPr>
-              <w:lastRenderedPageBreak/>
-              <w:t>campo seleccionado.</w:t>
+              <w:t>Cursor para escribir aparece en el campo seleccionado.</w:t>
             </w:r>
           </w:p>
         </w:tc>
@@ -16490,7 +16342,6 @@
               <w:rPr>
                 <w:sz w:val="20"/>
               </w:rPr>
-              <w:lastRenderedPageBreak/>
               <w:t>5</w:t>
             </w:r>
           </w:p>
@@ -18670,7 +18521,6 @@
       <w:lang w:val="es-ES"/>
     </w:rPr>
     <w:tblPr>
-      <w:tblInd w:w="0" w:type="dxa"/>
       <w:tblBorders>
         <w:top w:val="single" w:sz="4" w:space="0" w:color="auto"/>
         <w:left w:val="single" w:sz="4" w:space="0" w:color="auto"/>
@@ -18679,12 +18529,6 @@
         <w:insideH w:val="single" w:sz="4" w:space="0" w:color="auto"/>
         <w:insideV w:val="single" w:sz="4" w:space="0" w:color="auto"/>
       </w:tblBorders>
-      <w:tblCellMar>
-        <w:top w:w="0" w:type="dxa"/>
-        <w:left w:w="108" w:type="dxa"/>
-        <w:bottom w:w="0" w:type="dxa"/>
-        <w:right w:w="108" w:type="dxa"/>
-      </w:tblCellMar>
     </w:tblPr>
   </w:style>
   <w:style w:type="table" w:customStyle="1" w:styleId="Tabladecuadrcula6concolores-nfasis21">
@@ -18702,7 +18546,6 @@
     <w:tblPr>
       <w:tblStyleRowBandSize w:val="1"/>
       <w:tblStyleColBandSize w:val="1"/>
-      <w:tblInd w:w="0" w:type="dxa"/>
       <w:tblBorders>
         <w:top w:val="single" w:sz="4" w:space="0" w:color="D99594" w:themeColor="accent2" w:themeTint="99"/>
         <w:left w:val="single" w:sz="4" w:space="0" w:color="D99594" w:themeColor="accent2" w:themeTint="99"/>
@@ -18711,12 +18554,6 @@
         <w:insideH w:val="single" w:sz="4" w:space="0" w:color="D99594" w:themeColor="accent2" w:themeTint="99"/>
         <w:insideV w:val="single" w:sz="4" w:space="0" w:color="D99594" w:themeColor="accent2" w:themeTint="99"/>
       </w:tblBorders>
-      <w:tblCellMar>
-        <w:top w:w="0" w:type="dxa"/>
-        <w:left w:w="108" w:type="dxa"/>
-        <w:bottom w:w="0" w:type="dxa"/>
-        <w:right w:w="108" w:type="dxa"/>
-      </w:tblCellMar>
     </w:tblPr>
     <w:tblStylePr w:type="firstRow">
       <w:rPr>
@@ -18781,7 +18618,6 @@
     <w:tblPr>
       <w:tblStyleRowBandSize w:val="1"/>
       <w:tblStyleColBandSize w:val="1"/>
-      <w:tblInd w:w="0" w:type="dxa"/>
       <w:tblBorders>
         <w:top w:val="single" w:sz="4" w:space="0" w:color="FFFFFF" w:themeColor="background1"/>
         <w:left w:val="single" w:sz="4" w:space="0" w:color="FFFFFF" w:themeColor="background1"/>
@@ -18790,12 +18626,6 @@
         <w:insideH w:val="single" w:sz="4" w:space="0" w:color="FFFFFF" w:themeColor="background1"/>
         <w:insideV w:val="single" w:sz="4" w:space="0" w:color="FFFFFF" w:themeColor="background1"/>
       </w:tblBorders>
-      <w:tblCellMar>
-        <w:top w:w="0" w:type="dxa"/>
-        <w:left w:w="108" w:type="dxa"/>
-        <w:bottom w:w="0" w:type="dxa"/>
-        <w:right w:w="108" w:type="dxa"/>
-      </w:tblCellMar>
     </w:tblPr>
     <w:tcPr>
       <w:shd w:val="clear" w:color="auto" w:fill="DAEEF3" w:themeFill="accent5" w:themeFillTint="33"/>
@@ -19300,7 +19130,6 @@
       <w:lang w:val="es-ES"/>
     </w:rPr>
     <w:tblPr>
-      <w:tblInd w:w="0" w:type="dxa"/>
       <w:tblBorders>
         <w:top w:val="single" w:sz="4" w:space="0" w:color="BFBFBF" w:themeColor="background1" w:themeShade="BF"/>
         <w:left w:val="single" w:sz="4" w:space="0" w:color="BFBFBF" w:themeColor="background1" w:themeShade="BF"/>
@@ -19309,12 +19138,6 @@
         <w:insideH w:val="single" w:sz="4" w:space="0" w:color="BFBFBF" w:themeColor="background1" w:themeShade="BF"/>
         <w:insideV w:val="single" w:sz="4" w:space="0" w:color="BFBFBF" w:themeColor="background1" w:themeShade="BF"/>
       </w:tblBorders>
-      <w:tblCellMar>
-        <w:top w:w="0" w:type="dxa"/>
-        <w:left w:w="108" w:type="dxa"/>
-        <w:bottom w:w="0" w:type="dxa"/>
-        <w:right w:w="108" w:type="dxa"/>
-      </w:tblCellMar>
     </w:tblPr>
   </w:style>
   <w:style w:type="table" w:customStyle="1" w:styleId="Tablanormal21">
@@ -19331,17 +19154,10 @@
     <w:tblPr>
       <w:tblStyleRowBandSize w:val="1"/>
       <w:tblStyleColBandSize w:val="1"/>
-      <w:tblInd w:w="0" w:type="dxa"/>
       <w:tblBorders>
         <w:top w:val="single" w:sz="4" w:space="0" w:color="7F7F7F" w:themeColor="text1" w:themeTint="80"/>
         <w:bottom w:val="single" w:sz="4" w:space="0" w:color="7F7F7F" w:themeColor="text1" w:themeTint="80"/>
       </w:tblBorders>
-      <w:tblCellMar>
-        <w:top w:w="0" w:type="dxa"/>
-        <w:left w:w="108" w:type="dxa"/>
-        <w:bottom w:w="0" w:type="dxa"/>
-        <w:right w:w="108" w:type="dxa"/>
-      </w:tblCellMar>
     </w:tblPr>
     <w:tblStylePr w:type="firstRow">
       <w:rPr>
@@ -19945,7 +19761,6 @@
       <w:lang w:val="es-ES"/>
     </w:rPr>
     <w:tblPr>
-      <w:tblInd w:w="0" w:type="dxa"/>
       <w:tblBorders>
         <w:top w:val="single" w:sz="4" w:space="0" w:color="auto"/>
         <w:left w:val="single" w:sz="4" w:space="0" w:color="auto"/>
@@ -19954,12 +19769,6 @@
         <w:insideH w:val="single" w:sz="4" w:space="0" w:color="auto"/>
         <w:insideV w:val="single" w:sz="4" w:space="0" w:color="auto"/>
       </w:tblBorders>
-      <w:tblCellMar>
-        <w:top w:w="0" w:type="dxa"/>
-        <w:left w:w="108" w:type="dxa"/>
-        <w:bottom w:w="0" w:type="dxa"/>
-        <w:right w:w="108" w:type="dxa"/>
-      </w:tblCellMar>
     </w:tblPr>
   </w:style>
   <w:style w:type="table" w:customStyle="1" w:styleId="Tabladecuadrcula6concolores-nfasis21">
@@ -19977,7 +19786,6 @@
     <w:tblPr>
       <w:tblStyleRowBandSize w:val="1"/>
       <w:tblStyleColBandSize w:val="1"/>
-      <w:tblInd w:w="0" w:type="dxa"/>
       <w:tblBorders>
         <w:top w:val="single" w:sz="4" w:space="0" w:color="D99594" w:themeColor="accent2" w:themeTint="99"/>
         <w:left w:val="single" w:sz="4" w:space="0" w:color="D99594" w:themeColor="accent2" w:themeTint="99"/>
@@ -19986,12 +19794,6 @@
         <w:insideH w:val="single" w:sz="4" w:space="0" w:color="D99594" w:themeColor="accent2" w:themeTint="99"/>
         <w:insideV w:val="single" w:sz="4" w:space="0" w:color="D99594" w:themeColor="accent2" w:themeTint="99"/>
       </w:tblBorders>
-      <w:tblCellMar>
-        <w:top w:w="0" w:type="dxa"/>
-        <w:left w:w="108" w:type="dxa"/>
-        <w:bottom w:w="0" w:type="dxa"/>
-        <w:right w:w="108" w:type="dxa"/>
-      </w:tblCellMar>
     </w:tblPr>
     <w:tblStylePr w:type="firstRow">
       <w:rPr>
@@ -20056,7 +19858,6 @@
     <w:tblPr>
       <w:tblStyleRowBandSize w:val="1"/>
       <w:tblStyleColBandSize w:val="1"/>
-      <w:tblInd w:w="0" w:type="dxa"/>
       <w:tblBorders>
         <w:top w:val="single" w:sz="4" w:space="0" w:color="FFFFFF" w:themeColor="background1"/>
         <w:left w:val="single" w:sz="4" w:space="0" w:color="FFFFFF" w:themeColor="background1"/>
@@ -20065,12 +19866,6 @@
         <w:insideH w:val="single" w:sz="4" w:space="0" w:color="FFFFFF" w:themeColor="background1"/>
         <w:insideV w:val="single" w:sz="4" w:space="0" w:color="FFFFFF" w:themeColor="background1"/>
       </w:tblBorders>
-      <w:tblCellMar>
-        <w:top w:w="0" w:type="dxa"/>
-        <w:left w:w="108" w:type="dxa"/>
-        <w:bottom w:w="0" w:type="dxa"/>
-        <w:right w:w="108" w:type="dxa"/>
-      </w:tblCellMar>
     </w:tblPr>
     <w:tcPr>
       <w:shd w:val="clear" w:color="auto" w:fill="DAEEF3" w:themeFill="accent5" w:themeFillTint="33"/>
@@ -20575,7 +20370,6 @@
       <w:lang w:val="es-ES"/>
     </w:rPr>
     <w:tblPr>
-      <w:tblInd w:w="0" w:type="dxa"/>
       <w:tblBorders>
         <w:top w:val="single" w:sz="4" w:space="0" w:color="BFBFBF" w:themeColor="background1" w:themeShade="BF"/>
         <w:left w:val="single" w:sz="4" w:space="0" w:color="BFBFBF" w:themeColor="background1" w:themeShade="BF"/>
@@ -20584,12 +20378,6 @@
         <w:insideH w:val="single" w:sz="4" w:space="0" w:color="BFBFBF" w:themeColor="background1" w:themeShade="BF"/>
         <w:insideV w:val="single" w:sz="4" w:space="0" w:color="BFBFBF" w:themeColor="background1" w:themeShade="BF"/>
       </w:tblBorders>
-      <w:tblCellMar>
-        <w:top w:w="0" w:type="dxa"/>
-        <w:left w:w="108" w:type="dxa"/>
-        <w:bottom w:w="0" w:type="dxa"/>
-        <w:right w:w="108" w:type="dxa"/>
-      </w:tblCellMar>
     </w:tblPr>
   </w:style>
   <w:style w:type="table" w:customStyle="1" w:styleId="Tablanormal21">
@@ -20606,17 +20394,10 @@
     <w:tblPr>
       <w:tblStyleRowBandSize w:val="1"/>
       <w:tblStyleColBandSize w:val="1"/>
-      <w:tblInd w:w="0" w:type="dxa"/>
       <w:tblBorders>
         <w:top w:val="single" w:sz="4" w:space="0" w:color="7F7F7F" w:themeColor="text1" w:themeTint="80"/>
         <w:bottom w:val="single" w:sz="4" w:space="0" w:color="7F7F7F" w:themeColor="text1" w:themeTint="80"/>
       </w:tblBorders>
-      <w:tblCellMar>
-        <w:top w:w="0" w:type="dxa"/>
-        <w:left w:w="108" w:type="dxa"/>
-        <w:bottom w:w="0" w:type="dxa"/>
-        <w:right w:w="108" w:type="dxa"/>
-      </w:tblCellMar>
     </w:tblPr>
     <w:tblStylePr w:type="firstRow">
       <w:rPr>

</xml_diff>